<commit_message>
updated administratie en heb voorbeeldprogramma toegevoegd
</commit_message>
<xml_diff>
--- a/_Administratie/Deadline.docx
+++ b/_Administratie/Deadline.docx
@@ -922,6 +922,13 @@
                 <w:lang w:val="nl-NL" w:eastAsia="nl-NL"/>
               </w:rPr>
             </w:pPr>
+            <w:r>
+              <w:rPr>
+                <w:rFonts w:ascii="Verdana" w:eastAsia="Times New Roman" w:hAnsi="Verdana" w:cs="Tahoma"/>
+                <w:lang w:val="nl-NL" w:eastAsia="nl-NL"/>
+              </w:rPr>
+              <w:t>Kubus volledig gesoldeerd</w:t>
+            </w:r>
           </w:p>
         </w:tc>
         <w:tc>
@@ -936,6 +943,15 @@
                 <w:lang w:val="nl-NL" w:eastAsia="nl-NL"/>
               </w:rPr>
             </w:pPr>
+            <w:r>
+              <w:rPr>
+                <w:rFonts w:ascii="Verdana" w:eastAsia="Times New Roman" w:hAnsi="Verdana" w:cs="Tahoma"/>
+                <w:lang w:val="nl-NL" w:eastAsia="nl-NL"/>
+              </w:rPr>
+              <w:t>13/11/2018</w:t>
+            </w:r>
+            <w:bookmarkStart w:id="0" w:name="_GoBack"/>
+            <w:bookmarkEnd w:id="0"/>
           </w:p>
         </w:tc>
         <w:tc>
@@ -1195,8 +1211,6 @@
           <w:vertAlign w:val="superscript"/>
         </w:rPr>
       </w:pPr>
-      <w:bookmarkStart w:id="0" w:name="_GoBack"/>
-      <w:bookmarkEnd w:id="0"/>
     </w:p>
     <w:sectPr>
       <w:pgSz w:w="11906" w:h="16838"/>

</xml_diff>